<commit_message>
Update Feature Set - A3Ai Claims-based Data Set.docx
</commit_message>
<xml_diff>
--- a/Feature Set - A3Ai Claims-based Data Set.docx
+++ b/Feature Set - A3Ai Claims-based Data Set.docx
@@ -12,23 +12,21 @@
           <w:bCs/>
         </w:rPr>
       </w:pPr>
-      <w:proofErr w:type="spellStart"/>
       <w:r>
         <w:rPr>
           <w:rFonts w:cstheme="minorHAnsi"/>
           <w:b/>
           <w:bCs/>
         </w:rPr>
-        <w:t>eature</w:t>
+        <w:t>F</w:t>
       </w:r>
-      <w:proofErr w:type="spellEnd"/>
       <w:r>
         <w:rPr>
           <w:rFonts w:cstheme="minorHAnsi"/>
           <w:b/>
           <w:bCs/>
         </w:rPr>
-        <w:t xml:space="preserve"> </w:t>
+        <w:t xml:space="preserve">eature </w:t>
       </w:r>
       <w:r>
         <w:rPr>
@@ -67,7 +65,25 @@
         <w:rPr>
           <w:rFonts w:cstheme="minorHAnsi"/>
         </w:rPr>
-        <w:t>All are 0/1 binary except the total count of underlying medical conditions and poor health behaviors, gender and employment</w:t>
+        <w:t xml:space="preserve">All are 0/1 binary </w:t>
+      </w:r>
+      <w:r>
+        <w:rPr>
+          <w:rFonts w:cstheme="minorHAnsi"/>
+        </w:rPr>
+        <w:t>except age</w:t>
+      </w:r>
+      <w:r>
+        <w:rPr>
+          <w:rFonts w:cstheme="minorHAnsi"/>
+        </w:rPr>
+        <w:t xml:space="preserve"> and time of diagnosis</w:t>
+      </w:r>
+      <w:r>
+        <w:rPr>
+          <w:rFonts w:cstheme="minorHAnsi"/>
+        </w:rPr>
+        <w:t xml:space="preserve">. </w:t>
       </w:r>
     </w:p>
     <w:p>
@@ -414,14 +430,12 @@
                 <w:rFonts w:cstheme="minorHAnsi"/>
               </w:rPr>
             </w:pPr>
-            <w:proofErr w:type="spellStart"/>
             <w:r>
               <w:rPr>
                 <w:rFonts w:cstheme="minorHAnsi"/>
               </w:rPr>
               <w:t>demo_age</w:t>
             </w:r>
-            <w:proofErr w:type="spellEnd"/>
           </w:p>
         </w:tc>
         <w:tc>
@@ -496,14 +510,12 @@
                 <w:rFonts w:cstheme="minorHAnsi"/>
               </w:rPr>
             </w:pPr>
-            <w:proofErr w:type="spellStart"/>
             <w:r>
               <w:rPr>
                 <w:rFonts w:cstheme="minorHAnsi"/>
               </w:rPr>
               <w:t>demo_sex</w:t>
             </w:r>
-            <w:proofErr w:type="spellEnd"/>
           </w:p>
         </w:tc>
         <w:tc>
@@ -729,7 +741,6 @@
                 <w:color w:val="000000"/>
               </w:rPr>
             </w:pPr>
-            <w:proofErr w:type="spellStart"/>
             <w:r>
               <w:rPr>
                 <w:rFonts w:cstheme="minorHAnsi"/>
@@ -737,7 +748,6 @@
               </w:rPr>
               <w:t>umc_cancer</w:t>
             </w:r>
-            <w:proofErr w:type="spellEnd"/>
           </w:p>
         </w:tc>
         <w:tc>
@@ -826,7 +836,6 @@
                 <w:rFonts w:cstheme="minorHAnsi"/>
               </w:rPr>
             </w:pPr>
-            <w:proofErr w:type="spellStart"/>
             <w:r>
               <w:rPr>
                 <w:rFonts w:cstheme="minorHAnsi"/>
@@ -834,7 +843,6 @@
               </w:rPr>
               <w:t>umc_ckd</w:t>
             </w:r>
-            <w:proofErr w:type="spellEnd"/>
           </w:p>
         </w:tc>
         <w:tc>
@@ -916,7 +924,6 @@
                 <w:rFonts w:cstheme="minorHAnsi"/>
               </w:rPr>
             </w:pPr>
-            <w:proofErr w:type="spellStart"/>
             <w:r>
               <w:rPr>
                 <w:rFonts w:cstheme="minorHAnsi"/>
@@ -924,7 +931,6 @@
               </w:rPr>
               <w:t>umc_copd</w:t>
             </w:r>
-            <w:proofErr w:type="spellEnd"/>
           </w:p>
         </w:tc>
         <w:tc>
@@ -1009,7 +1015,6 @@
                 <w:rFonts w:cstheme="minorHAnsi"/>
               </w:rPr>
             </w:pPr>
-            <w:proofErr w:type="spellStart"/>
             <w:r>
               <w:rPr>
                 <w:rFonts w:cstheme="minorHAnsi"/>
@@ -1017,7 +1022,6 @@
               </w:rPr>
               <w:t>umc_heart</w:t>
             </w:r>
-            <w:proofErr w:type="spellEnd"/>
           </w:p>
         </w:tc>
         <w:tc>
@@ -1317,7 +1321,6 @@
                 <w:rFonts w:cstheme="minorHAnsi"/>
               </w:rPr>
             </w:pPr>
-            <w:proofErr w:type="spellStart"/>
             <w:r>
               <w:rPr>
                 <w:rFonts w:cstheme="minorHAnsi"/>
@@ -1325,7 +1328,6 @@
               </w:rPr>
               <w:t>umc_asthma</w:t>
             </w:r>
-            <w:proofErr w:type="spellEnd"/>
           </w:p>
         </w:tc>
         <w:tc>
@@ -1393,7 +1395,6 @@
                 <w:rFonts w:cstheme="minorHAnsi"/>
               </w:rPr>
             </w:pPr>
-            <w:proofErr w:type="spellStart"/>
             <w:r>
               <w:rPr>
                 <w:rFonts w:cstheme="minorHAnsi"/>
@@ -1401,7 +1402,6 @@
               </w:rPr>
               <w:t>umc_cbd</w:t>
             </w:r>
-            <w:proofErr w:type="spellEnd"/>
           </w:p>
         </w:tc>
         <w:tc>
@@ -1469,7 +1469,6 @@
                 <w:rFonts w:cstheme="minorHAnsi"/>
               </w:rPr>
             </w:pPr>
-            <w:proofErr w:type="spellStart"/>
             <w:r>
               <w:rPr>
                 <w:rFonts w:cstheme="minorHAnsi"/>
@@ -1477,7 +1476,6 @@
               </w:rPr>
               <w:t>umc_hyp</w:t>
             </w:r>
-            <w:proofErr w:type="spellEnd"/>
           </w:p>
         </w:tc>
         <w:tc>
@@ -1545,7 +1543,6 @@
                 <w:rFonts w:cstheme="minorHAnsi"/>
               </w:rPr>
             </w:pPr>
-            <w:proofErr w:type="spellStart"/>
             <w:r>
               <w:rPr>
                 <w:rFonts w:cstheme="minorHAnsi"/>
@@ -1553,7 +1550,6 @@
               </w:rPr>
               <w:t>umc_trans</w:t>
             </w:r>
-            <w:proofErr w:type="spellEnd"/>
           </w:p>
         </w:tc>
         <w:tc>
@@ -1621,7 +1617,6 @@
                 <w:rFonts w:cstheme="minorHAnsi"/>
               </w:rPr>
             </w:pPr>
-            <w:proofErr w:type="spellStart"/>
             <w:r>
               <w:rPr>
                 <w:rFonts w:cstheme="minorHAnsi"/>
@@ -1629,7 +1624,6 @@
               </w:rPr>
               <w:t>umc_immune_def</w:t>
             </w:r>
-            <w:proofErr w:type="spellEnd"/>
           </w:p>
         </w:tc>
         <w:tc>
@@ -1697,7 +1691,6 @@
                 <w:rFonts w:cstheme="minorHAnsi"/>
               </w:rPr>
             </w:pPr>
-            <w:proofErr w:type="spellStart"/>
             <w:r>
               <w:rPr>
                 <w:rFonts w:cstheme="minorHAnsi"/>
@@ -1705,7 +1698,6 @@
               </w:rPr>
               <w:t>umc_immune_suppressants</w:t>
             </w:r>
-            <w:proofErr w:type="spellEnd"/>
           </w:p>
         </w:tc>
         <w:tc>
@@ -1773,7 +1765,6 @@
                 <w:rFonts w:cstheme="minorHAnsi"/>
               </w:rPr>
             </w:pPr>
-            <w:proofErr w:type="spellStart"/>
             <w:r>
               <w:rPr>
                 <w:rFonts w:cstheme="minorHAnsi"/>
@@ -1781,7 +1772,6 @@
               </w:rPr>
               <w:t>umc_dementia</w:t>
             </w:r>
-            <w:proofErr w:type="spellEnd"/>
           </w:p>
         </w:tc>
         <w:tc>
@@ -1849,7 +1839,6 @@
                 <w:rFonts w:cstheme="minorHAnsi"/>
               </w:rPr>
             </w:pPr>
-            <w:proofErr w:type="spellStart"/>
             <w:r>
               <w:rPr>
                 <w:rFonts w:cstheme="minorHAnsi"/>
@@ -1857,7 +1846,6 @@
               </w:rPr>
               <w:t>umc_liver</w:t>
             </w:r>
-            <w:proofErr w:type="spellEnd"/>
           </w:p>
         </w:tc>
         <w:tc>
@@ -1925,7 +1913,6 @@
                 <w:rFonts w:cstheme="minorHAnsi"/>
               </w:rPr>
             </w:pPr>
-            <w:proofErr w:type="spellStart"/>
             <w:r>
               <w:rPr>
                 <w:rFonts w:cstheme="minorHAnsi"/>
@@ -1933,7 +1920,6 @@
               </w:rPr>
               <w:t>umc_pulm_fib</w:t>
             </w:r>
-            <w:proofErr w:type="spellEnd"/>
           </w:p>
         </w:tc>
         <w:tc>
@@ -2001,7 +1987,6 @@
                 <w:rFonts w:cstheme="minorHAnsi"/>
               </w:rPr>
             </w:pPr>
-            <w:proofErr w:type="spellStart"/>
             <w:r>
               <w:rPr>
                 <w:rFonts w:cstheme="minorHAnsi"/>
@@ -2009,7 +1994,6 @@
               </w:rPr>
               <w:t>umc_hyl</w:t>
             </w:r>
-            <w:proofErr w:type="spellEnd"/>
           </w:p>
         </w:tc>
         <w:tc>
@@ -2080,7 +2064,6 @@
                 <w:rFonts w:cstheme="minorHAnsi"/>
               </w:rPr>
             </w:pPr>
-            <w:proofErr w:type="spellStart"/>
             <w:r>
               <w:rPr>
                 <w:rFonts w:cstheme="minorHAnsi"/>
@@ -2088,7 +2071,6 @@
               </w:rPr>
               <w:t>umc_dev_beh_disorder</w:t>
             </w:r>
-            <w:proofErr w:type="spellEnd"/>
           </w:p>
         </w:tc>
         <w:tc>
@@ -2265,7 +2247,6 @@
                 <w:color w:val="000000"/>
               </w:rPr>
             </w:pPr>
-            <w:proofErr w:type="spellStart"/>
             <w:r>
               <w:rPr>
                 <w:rFonts w:cstheme="minorHAnsi"/>
@@ -2280,7 +2261,6 @@
               </w:rPr>
               <w:t>inherited_metabolic</w:t>
             </w:r>
-            <w:proofErr w:type="spellEnd"/>
           </w:p>
         </w:tc>
         <w:tc>
@@ -2516,7 +2496,6 @@
                 <w:color w:val="000000"/>
               </w:rPr>
             </w:pPr>
-            <w:proofErr w:type="spellStart"/>
             <w:r>
               <w:rPr>
                 <w:rFonts w:cstheme="minorHAnsi"/>
@@ -2524,7 +2503,6 @@
               </w:rPr>
               <w:t>umc_lupus</w:t>
             </w:r>
-            <w:proofErr w:type="spellEnd"/>
           </w:p>
         </w:tc>
         <w:tc>
@@ -2604,7 +2582,6 @@
                 <w:color w:val="000000"/>
               </w:rPr>
             </w:pPr>
-            <w:proofErr w:type="spellStart"/>
             <w:r>
               <w:rPr>
                 <w:rFonts w:cstheme="minorHAnsi"/>
@@ -2612,7 +2589,6 @@
               </w:rPr>
               <w:t>umc_rheumatoid_arthritis</w:t>
             </w:r>
-            <w:proofErr w:type="spellEnd"/>
           </w:p>
         </w:tc>
         <w:tc>
@@ -2692,7 +2668,6 @@
                 <w:color w:val="000000"/>
               </w:rPr>
             </w:pPr>
-            <w:proofErr w:type="spellStart"/>
             <w:r>
               <w:rPr>
                 <w:rFonts w:cstheme="minorHAnsi"/>
@@ -2700,7 +2675,6 @@
               </w:rPr>
               <w:t>umc_pancreatitis</w:t>
             </w:r>
-            <w:proofErr w:type="spellEnd"/>
           </w:p>
         </w:tc>
         <w:tc>
@@ -2780,7 +2754,6 @@
                 <w:color w:val="000000"/>
               </w:rPr>
             </w:pPr>
-            <w:proofErr w:type="spellStart"/>
             <w:r>
               <w:rPr>
                 <w:rFonts w:cstheme="minorHAnsi"/>
@@ -2788,7 +2761,6 @@
               </w:rPr>
               <w:t>umc_parkinsons</w:t>
             </w:r>
-            <w:proofErr w:type="spellEnd"/>
           </w:p>
         </w:tc>
         <w:tc>
@@ -2868,7 +2840,6 @@
                 <w:color w:val="000000"/>
               </w:rPr>
             </w:pPr>
-            <w:proofErr w:type="spellStart"/>
             <w:r>
               <w:rPr>
                 <w:rFonts w:cstheme="minorHAnsi"/>
@@ -2876,7 +2847,6 @@
               </w:rPr>
               <w:t>umc_multiple_sclerosis</w:t>
             </w:r>
-            <w:proofErr w:type="spellEnd"/>
           </w:p>
         </w:tc>
         <w:tc>
@@ -3014,7 +2984,6 @@
                 <w:color w:val="000000"/>
               </w:rPr>
             </w:pPr>
-            <w:proofErr w:type="spellStart"/>
             <w:r>
               <w:rPr>
                 <w:rFonts w:cstheme="minorHAnsi"/>
@@ -3022,7 +2991,6 @@
               </w:rPr>
               <w:t>umc_breast_cancer</w:t>
             </w:r>
-            <w:proofErr w:type="spellEnd"/>
           </w:p>
         </w:tc>
         <w:tc>
@@ -3102,7 +3070,6 @@
                 <w:color w:val="000000"/>
               </w:rPr>
             </w:pPr>
-            <w:proofErr w:type="spellStart"/>
             <w:r>
               <w:rPr>
                 <w:rFonts w:cstheme="minorHAnsi"/>
@@ -3110,7 +3077,6 @@
               </w:rPr>
               <w:t>umc_prostate_cancer</w:t>
             </w:r>
-            <w:proofErr w:type="spellEnd"/>
           </w:p>
         </w:tc>
         <w:tc>
@@ -3190,7 +3156,6 @@
                 <w:color w:val="000000"/>
               </w:rPr>
             </w:pPr>
-            <w:proofErr w:type="spellStart"/>
             <w:r>
               <w:rPr>
                 <w:rFonts w:cstheme="minorHAnsi"/>
@@ -3198,7 +3163,6 @@
               </w:rPr>
               <w:t>umc_lung_cancer</w:t>
             </w:r>
-            <w:proofErr w:type="spellEnd"/>
           </w:p>
         </w:tc>
         <w:tc>
@@ -3278,7 +3242,6 @@
                 <w:color w:val="000000"/>
               </w:rPr>
             </w:pPr>
-            <w:proofErr w:type="spellStart"/>
             <w:r>
               <w:rPr>
                 <w:rFonts w:cstheme="minorHAnsi"/>
@@ -3286,7 +3249,6 @@
               </w:rPr>
               <w:t>umc_colorectal_cancer</w:t>
             </w:r>
-            <w:proofErr w:type="spellEnd"/>
           </w:p>
         </w:tc>
         <w:tc>
@@ -3366,7 +3328,6 @@
                 <w:color w:val="000000"/>
               </w:rPr>
             </w:pPr>
-            <w:proofErr w:type="spellStart"/>
             <w:r>
               <w:rPr>
                 <w:rFonts w:cstheme="minorHAnsi"/>
@@ -3374,7 +3335,6 @@
               </w:rPr>
               <w:t>umc_lymphoma_myeloma</w:t>
             </w:r>
-            <w:proofErr w:type="spellEnd"/>
           </w:p>
         </w:tc>
         <w:tc>
@@ -3454,7 +3414,6 @@
                 <w:color w:val="000000"/>
               </w:rPr>
             </w:pPr>
-            <w:proofErr w:type="spellStart"/>
             <w:r>
               <w:rPr>
                 <w:rFonts w:cstheme="minorHAnsi"/>
@@ -3462,7 +3421,6 @@
               </w:rPr>
               <w:t>umc_obesity</w:t>
             </w:r>
-            <w:proofErr w:type="spellEnd"/>
           </w:p>
         </w:tc>
         <w:tc>
@@ -3622,7 +3580,6 @@
                 <w:color w:val="000000"/>
               </w:rPr>
             </w:pPr>
-            <w:proofErr w:type="spellStart"/>
             <w:r>
               <w:rPr>
                 <w:rFonts w:cstheme="minorHAnsi"/>
@@ -3631,7 +3588,6 @@
               </w:rPr>
               <w:t>Covid</w:t>
             </w:r>
-            <w:proofErr w:type="spellEnd"/>
           </w:p>
         </w:tc>
       </w:tr>
@@ -3687,7 +3643,6 @@
                 <w:color w:val="000000"/>
               </w:rPr>
             </w:pPr>
-            <w:proofErr w:type="spellStart"/>
             <w:r>
               <w:rPr>
                 <w:rFonts w:cstheme="minorHAnsi"/>
@@ -3695,7 +3650,6 @@
               </w:rPr>
               <w:t>Covid</w:t>
             </w:r>
-            <w:proofErr w:type="spellEnd"/>
           </w:p>
         </w:tc>
         <w:tc>
@@ -3755,23 +3709,7 @@
                 <w:rFonts w:cstheme="minorHAnsi"/>
                 <w:color w:val="000000"/>
               </w:rPr>
-              <w:t xml:space="preserve">Time of </w:t>
-            </w:r>
-            <w:proofErr w:type="spellStart"/>
-            <w:r>
-              <w:rPr>
-                <w:rFonts w:cstheme="minorHAnsi"/>
-                <w:color w:val="000000"/>
-              </w:rPr>
-              <w:t>covid</w:t>
-            </w:r>
-            <w:proofErr w:type="spellEnd"/>
-            <w:r>
-              <w:rPr>
-                <w:rFonts w:cstheme="minorHAnsi"/>
-                <w:color w:val="000000"/>
-              </w:rPr>
-              <w:t xml:space="preserve"> diagnosis</w:t>
+              <w:t>Time of covid diagnosis</w:t>
             </w:r>
           </w:p>
         </w:tc>

</xml_diff>